<commit_message>
Ytterligare komponenter till startsida skapade
</commit_message>
<xml_diff>
--- a/rapport DT208G.docx
+++ b/rapport DT208G.docx
@@ -547,7 +547,29 @@
       </w:r>
     </w:p>
     <w:p/>
-    <w:p/>
+    <w:p>
+      <w:r>
+        <w:t>Startsidan</w:t>
+      </w:r>
+    </w:p>
+    <w:p>
+      <w:r>
+        <w:t>Hero Image</w:t>
+      </w:r>
+    </w:p>
+    <w:p>
+      <w:r>
+        <w:t xml:space="preserve">En egen komponent skapades för startsidans </w:t>
+      </w:r>
+      <w:proofErr w:type="spellStart"/>
+      <w:r>
+        <w:t>hero</w:t>
+      </w:r>
+      <w:proofErr w:type="spellEnd"/>
+      <w:r>
+        <w:t xml:space="preserve"> image. </w:t>
+      </w:r>
+    </w:p>
     <w:p/>
     <w:sectPr>
       <w:pgSz w:w="11906" w:h="16838"/>

</xml_diff>